<commit_message>
trabajo en la interfaz
</commit_message>
<xml_diff>
--- a/diagramas/Documento con el diagrama de entidades.docx
+++ b/diagramas/Documento con el diagrama de entidades.docx
@@ -11,11 +11,7 @@
       </w:pPr>
       <w:r>
         <w:rPr/>
-        <w:t xml:space="preserve">Diagrama de </w:t>
-      </w:r>
-      <w:r>
-        <w:rPr/>
-        <w:t>Clases</w:t>
+        <w:t>Diagrama de Clases</w:t>
       </w:r>
     </w:p>
     <w:p>
@@ -83,15 +79,7 @@
       </w:pPr>
       <w:r>
         <w:rPr/>
-        <w:t xml:space="preserve">Como se puede observar, el diagrama de </w:t>
-      </w:r>
-      <w:r>
-        <w:rPr/>
-        <w:t xml:space="preserve">clases </w:t>
-      </w:r>
-      <w:r>
-        <w:rPr/>
-        <w:t xml:space="preserve">es básicamente una copia del diagrama de entidades que se encuentra en woocommerce, este diagrama responde a las necesidades de la creación de diferentes entidades para la obtención y organización de los datos a mostrarle al cliente que en este caso seria el proveedor, </w:t>
+        <w:t xml:space="preserve">Como se puede observar, el diagrama de clases es básicamente una copia del diagrama de entidades que se encuentra en woocommerce, este diagrama responde a las necesidades de la creación de diferentes entidades para la obtención y organización de los datos a mostrarle al cliente que en este caso seria el proveedor, </w:t>
       </w:r>
     </w:p>
     <w:p>
@@ -196,94 +184,159 @@
       </w:pPr>
       <w:r>
         <w:rPr/>
-      </w:r>
-    </w:p>
-    <w:p>
-      <w:pPr>
-        <w:pStyle w:val="Normal"/>
-        <w:bidi w:val="0"/>
-        <w:jc w:val="left"/>
-        <w:rPr/>
-      </w:pPr>
-      <w:r>
-        <w:rPr/>
-      </w:r>
-    </w:p>
-    <w:p>
-      <w:pPr>
-        <w:pStyle w:val="Normal"/>
-        <w:bidi w:val="0"/>
-        <w:jc w:val="left"/>
-        <w:rPr/>
-      </w:pPr>
-      <w:r>
-        <w:rPr/>
-      </w:r>
-    </w:p>
-    <w:p>
-      <w:pPr>
-        <w:pStyle w:val="Normal"/>
-        <w:bidi w:val="0"/>
-        <w:jc w:val="left"/>
-        <w:rPr/>
-      </w:pPr>
-      <w:r>
-        <w:rPr/>
-      </w:r>
-    </w:p>
-    <w:p>
-      <w:pPr>
-        <w:pStyle w:val="Normal"/>
-        <w:bidi w:val="0"/>
-        <w:jc w:val="left"/>
-        <w:rPr/>
-      </w:pPr>
-      <w:r>
-        <w:rPr/>
-      </w:r>
-    </w:p>
-    <w:p>
-      <w:pPr>
-        <w:pStyle w:val="Normal"/>
-        <w:bidi w:val="0"/>
-        <w:jc w:val="left"/>
-        <w:rPr/>
-      </w:pPr>
-      <w:r>
-        <w:rPr/>
-      </w:r>
-    </w:p>
-    <w:p>
-      <w:pPr>
-        <w:pStyle w:val="Normal"/>
-        <w:bidi w:val="0"/>
-        <w:jc w:val="left"/>
-        <w:rPr/>
-      </w:pPr>
-      <w:r>
-        <w:rPr/>
-      </w:r>
-    </w:p>
-    <w:p>
-      <w:pPr>
-        <w:pStyle w:val="Normal"/>
-        <w:bidi w:val="0"/>
-        <w:jc w:val="left"/>
-        <w:rPr/>
-      </w:pPr>
-      <w:r>
-        <w:rPr/>
-      </w:r>
-    </w:p>
-    <w:p>
-      <w:pPr>
-        <w:pStyle w:val="Normal"/>
-        <w:bidi w:val="0"/>
-        <w:jc w:val="left"/>
-        <w:rPr/>
-      </w:pPr>
-      <w:r>
-        <w:rPr/>
+        <w:t>Requisitos funcionales:</w:t>
+      </w:r>
+    </w:p>
+    <w:p>
+      <w:pPr>
+        <w:pStyle w:val="Normal"/>
+        <w:bidi w:val="0"/>
+        <w:jc w:val="left"/>
+        <w:rPr/>
+      </w:pPr>
+      <w:r>
+        <w:rPr/>
+        <w:t xml:space="preserve">    </w:t>
+      </w:r>
+      <w:r>
+        <w:rPr/>
+        <w:t>1- Realizar método que se active a una hora determinada.</w:t>
+      </w:r>
+    </w:p>
+    <w:p>
+      <w:pPr>
+        <w:pStyle w:val="Normal"/>
+        <w:bidi w:val="0"/>
+        <w:jc w:val="left"/>
+        <w:rPr/>
+      </w:pPr>
+      <w:r>
+        <w:rPr/>
+        <w:t xml:space="preserve">    </w:t>
+      </w:r>
+      <w:r>
+        <w:rPr/>
+        <w:t>2- Permitir al sistema autenticarse en la plataforma de wordpress.</w:t>
+      </w:r>
+    </w:p>
+    <w:p>
+      <w:pPr>
+        <w:pStyle w:val="Normal"/>
+        <w:bidi w:val="0"/>
+        <w:jc w:val="left"/>
+        <w:rPr/>
+      </w:pPr>
+      <w:r>
+        <w:rPr/>
+        <w:t xml:space="preserve">    </w:t>
+      </w:r>
+      <w:r>
+        <w:rPr/>
+        <w:t>3- Obtener los productos vía API/Rest desde woocommerce.</w:t>
+      </w:r>
+    </w:p>
+    <w:p>
+      <w:pPr>
+        <w:pStyle w:val="Normal"/>
+        <w:bidi w:val="0"/>
+        <w:jc w:val="left"/>
+        <w:rPr/>
+      </w:pPr>
+      <w:r>
+        <w:rPr/>
+        <w:t xml:space="preserve">    </w:t>
+      </w:r>
+      <w:r>
+        <w:rPr/>
+        <w:t>4- Obtener las órdenes vía API/Rest desde woocmmerce.</w:t>
+      </w:r>
+    </w:p>
+    <w:p>
+      <w:pPr>
+        <w:pStyle w:val="Normal"/>
+        <w:bidi w:val="0"/>
+        <w:jc w:val="left"/>
+        <w:rPr/>
+      </w:pPr>
+      <w:r>
+        <w:rPr/>
+        <w:t xml:space="preserve">    </w:t>
+      </w:r>
+      <w:r>
+        <w:rPr/>
+        <w:t>5- Obtener los usuarios vía API/Rest desde woocommerce.</w:t>
+      </w:r>
+    </w:p>
+    <w:p>
+      <w:pPr>
+        <w:pStyle w:val="Normal"/>
+        <w:bidi w:val="0"/>
+        <w:jc w:val="left"/>
+        <w:rPr/>
+      </w:pPr>
+      <w:r>
+        <w:rPr/>
+        <w:t xml:space="preserve">    </w:t>
+      </w:r>
+      <w:r>
+        <w:rPr/>
+        <w:t>6- Ontener los proveedores vía API/Rest desde woocommerce.</w:t>
+      </w:r>
+    </w:p>
+    <w:p>
+      <w:pPr>
+        <w:pStyle w:val="Normal"/>
+        <w:bidi w:val="0"/>
+        <w:jc w:val="left"/>
+        <w:rPr/>
+      </w:pPr>
+      <w:r>
+        <w:rPr/>
+        <w:t xml:space="preserve">    </w:t>
+      </w:r>
+      <w:r>
+        <w:rPr/>
+        <w:t>7- Ontener los customers vía API/Rest desde woocommerce.</w:t>
+      </w:r>
+    </w:p>
+    <w:p>
+      <w:pPr>
+        <w:pStyle w:val="Normal"/>
+        <w:bidi w:val="0"/>
+        <w:jc w:val="left"/>
+        <w:rPr/>
+      </w:pPr>
+      <w:r>
+        <w:rPr/>
+        <w:t xml:space="preserve">    </w:t>
+      </w:r>
+      <w:r>
+        <w:rPr/>
+        <w:t>8</w:t>
+      </w:r>
+      <w:r>
+        <w:rPr/>
+        <w:t>- Procesar los datos obtenidos.</w:t>
+      </w:r>
+    </w:p>
+    <w:p>
+      <w:pPr>
+        <w:pStyle w:val="Normal"/>
+        <w:bidi w:val="0"/>
+        <w:jc w:val="left"/>
+        <w:rPr/>
+      </w:pPr>
+      <w:r>
+        <w:rPr/>
+        <w:t xml:space="preserve">    </w:t>
+      </w:r>
+      <w:r>
+        <w:rPr/>
+        <w:t>9</w:t>
+      </w:r>
+      <w:r>
+        <w:rPr/>
+        <w:t>- Persistir la información en base de datos.</w:t>
       </w:r>
     </w:p>
     <w:p>
@@ -773,11 +826,7 @@
       </w:pPr>
       <w:r>
         <w:rPr/>
-        <w:t xml:space="preserve">4- Sistema: </w:t>
-      </w:r>
-      <w:r>
-        <w:rPr/>
-        <w:t>este actor se encarga de automáticamente realizar consultas a la api de woocomerce y guardar la información en una BD interna</w:t>
+        <w:t>4- Sistema: este actor se encarga de automáticamente realizar consultas a la api de woocomerce y guardar la información en una BD interna</w:t>
       </w:r>
     </w:p>
     <w:p>

</xml_diff>